<commit_message>
comms + tournament info view fix
</commit_message>
<xml_diff>
--- a/doc/BracketCraft - docs htmlcss.DOCX
+++ b/doc/BracketCraft - docs htmlcss.DOCX
@@ -484,6 +484,7 @@
     <w:p>
       <w:pPr>
         <w:pStyle w:val="Nagwek1"/>
+        <w:jc w:val="both"/>
       </w:pPr>
       <w:r>
         <w:lastRenderedPageBreak/>
@@ -491,6 +492,9 @@
       </w:r>
     </w:p>
     <w:p>
+      <w:pPr>
+        <w:jc w:val="both"/>
+      </w:pPr>
       <w:r>
         <w:t xml:space="preserve">Projekt </w:t>
       </w:r>
@@ -503,38 +507,59 @@
         <w:t xml:space="preserve"> powstał w odpowiedzi na narastającą potrzebę dostosowanego, łatwego w obsłudze narzędzia do organizacji turniejów sportowych, zarówno w amatorskich. Poniżej przedstawiono szczegółowy opis problemu i uzasadnienie stworzenia tego projektu.</w:t>
       </w:r>
     </w:p>
-    <w:p/>
+    <w:p>
+      <w:pPr>
+        <w:jc w:val="both"/>
+      </w:pPr>
+    </w:p>
     <w:p>
       <w:pPr>
         <w:pStyle w:val="Nagwek2"/>
+        <w:jc w:val="both"/>
       </w:pPr>
       <w:r>
         <w:t>Problem:</w:t>
       </w:r>
     </w:p>
     <w:p>
+      <w:pPr>
+        <w:jc w:val="both"/>
+      </w:pPr>
       <w:r>
         <w:t>Organizacja turnieju, zwłaszcza w kontekście gier sportowych, może być czasochłonnym zadaniem, zwłaszcza w przypadku większej liczby uczestników. Brak prostego w użyciu narzędzia do zarządzania turniejem może prowadzić do chaosu, błędów w przydzielaniu uczestników czy problemów w komunikacji z uczestnikami.</w:t>
       </w:r>
     </w:p>
-    <w:p/>
+    <w:p>
+      <w:pPr>
+        <w:jc w:val="both"/>
+      </w:pPr>
+    </w:p>
     <w:p>
       <w:pPr>
         <w:pStyle w:val="Nagwek2"/>
+        <w:jc w:val="both"/>
       </w:pPr>
       <w:r>
         <w:t>Obecne Rozwiązania:</w:t>
       </w:r>
     </w:p>
     <w:p>
+      <w:pPr>
+        <w:jc w:val="both"/>
+      </w:pPr>
       <w:r>
         <w:t>Obecnie dostępne rozwiązania do organizacji turniejów są często skomplikowane, wymagające dużej ilości czasu na konfigurację i obsługę. Istnieją także platformy online, ale nie są przystępne dla osób, które nie są biegłe w obszarze technologii.</w:t>
       </w:r>
     </w:p>
-    <w:p/>
+    <w:p>
+      <w:pPr>
+        <w:jc w:val="both"/>
+      </w:pPr>
+    </w:p>
     <w:p>
       <w:pPr>
         <w:pStyle w:val="Nagwek2"/>
+        <w:jc w:val="both"/>
       </w:pPr>
       <w:r>
         <w:t xml:space="preserve">Cel Projektu </w:t>
@@ -549,6 +574,9 @@
       </w:r>
     </w:p>
     <w:p>
+      <w:pPr>
+        <w:jc w:val="both"/>
+      </w:pPr>
       <w:proofErr w:type="spellStart"/>
       <w:r>
         <w:t>BracketCraft</w:t>
@@ -558,7 +586,11 @@
         <w:t xml:space="preserve"> został stworzony z myślą o dostarczeniu intuicyjnego, łatwego w obsłudze narzędzia do organizacji turniejów, eliminując trudności związane z manualnym przydzielaniem uczestników i monitorowaniem przebiegu rozgrywek. Główne cele projektu obejmują:</w:t>
       </w:r>
     </w:p>
-    <w:p/>
+    <w:p>
+      <w:pPr>
+        <w:jc w:val="both"/>
+      </w:pPr>
+    </w:p>
     <w:p>
       <w:pPr>
         <w:pStyle w:val="Akapitzlist"/>
@@ -566,6 +598,7 @@
           <w:ilvl w:val="0"/>
           <w:numId w:val="5"/>
         </w:numPr>
+        <w:jc w:val="both"/>
       </w:pPr>
       <w:r>
         <w:t>Szybkość i Efektywność: Skrócenie czasu potrzebnego na organizację turnieju poprzez zautomatyzowane generowanie drabinki i zarządzanie uczestnikami.</w:t>
@@ -578,6 +611,7 @@
           <w:ilvl w:val="0"/>
           <w:numId w:val="5"/>
         </w:numPr>
+        <w:jc w:val="both"/>
       </w:pPr>
       <w:r>
         <w:t>Personalizacja: Dostarczenie użytkownikowi możliwości dostosowania parametrów turnieju, takich jak nazwa, liczba uczestników, czy data rozpoczęcia.</w:t>
@@ -590,6 +624,7 @@
           <w:ilvl w:val="0"/>
           <w:numId w:val="5"/>
         </w:numPr>
+        <w:jc w:val="both"/>
       </w:pPr>
       <w:r>
         <w:t>Łatwość Użycia: Stworzenie intuicyjnego interfejsu użytkownika, który będzie przyjazny dla osób niebędących ekspertami w dziedzinie organizacji turniejów.</w:t>
@@ -602,21 +637,30 @@
           <w:ilvl w:val="0"/>
           <w:numId w:val="5"/>
         </w:numPr>
+        <w:jc w:val="both"/>
       </w:pPr>
       <w:r>
         <w:t>Dokładność i Transparentność: Zapewnienie precyzyjnego śledzenia przebiegu turnieju oraz zapewnienie uczestnikom przejrzystości w kwestii harmonogramu i wyników.</w:t>
       </w:r>
     </w:p>
-    <w:p/>
+    <w:p>
+      <w:pPr>
+        <w:jc w:val="both"/>
+      </w:pPr>
+    </w:p>
     <w:p>
       <w:pPr>
         <w:pStyle w:val="Nagwek2"/>
+        <w:jc w:val="both"/>
       </w:pPr>
       <w:r>
         <w:t>Potencjalni Użytkownicy:</w:t>
       </w:r>
     </w:p>
     <w:p>
+      <w:pPr>
+        <w:jc w:val="both"/>
+      </w:pPr>
       <w:proofErr w:type="spellStart"/>
       <w:r>
         <w:t>BracketCraft</w:t>
@@ -633,6 +677,7 @@
           <w:ilvl w:val="0"/>
           <w:numId w:val="7"/>
         </w:numPr>
+        <w:jc w:val="both"/>
       </w:pPr>
       <w:r>
         <w:t>Organizatorzy Turniejów: Osoby odpowiedzialne za planowanie i przeprowadzanie turniejów w różnych dziedzinach sportu czy rozrywki.</w:t>
@@ -645,15 +690,21 @@
           <w:ilvl w:val="0"/>
           <w:numId w:val="6"/>
         </w:numPr>
+        <w:jc w:val="both"/>
       </w:pPr>
       <w:r>
         <w:t>Uczestnicy Turniejów: Osoby biorące udział w turniejach, które chcą śledzić postępy i wyniki swoje oraz innych uczestników.</w:t>
       </w:r>
     </w:p>
-    <w:p/>
+    <w:p>
+      <w:pPr>
+        <w:jc w:val="both"/>
+      </w:pPr>
+    </w:p>
     <w:p>
       <w:pPr>
         <w:pStyle w:val="Nagwek2"/>
+        <w:jc w:val="both"/>
       </w:pPr>
       <w:r>
         <w:lastRenderedPageBreak/>
@@ -661,6 +712,9 @@
       </w:r>
     </w:p>
     <w:p>
+      <w:pPr>
+        <w:jc w:val="both"/>
+      </w:pPr>
       <w:proofErr w:type="spellStart"/>
       <w:r>
         <w:t>BracketCraft</w:t>
@@ -673,6 +727,7 @@
     <w:p>
       <w:pPr>
         <w:pStyle w:val="Nagwek1"/>
+        <w:jc w:val="both"/>
       </w:pPr>
       <w:r>
         <w:t>Sposób Rozwiązania</w:t>
@@ -681,6 +736,7 @@
     <w:p>
       <w:pPr>
         <w:pStyle w:val="Nagwek1"/>
+        <w:jc w:val="both"/>
         <w:rPr>
           <w:rFonts w:asciiTheme="minorHAnsi" w:eastAsiaTheme="minorHAnsi" w:hAnsiTheme="minorHAnsi" w:cstheme="minorBidi"/>
           <w:color w:val="auto"/>
@@ -730,6 +786,7 @@
     <w:p>
       <w:pPr>
         <w:pStyle w:val="Nagwek1"/>
+        <w:jc w:val="both"/>
         <w:rPr>
           <w:rFonts w:asciiTheme="minorHAnsi" w:eastAsiaTheme="minorHAnsi" w:hAnsiTheme="minorHAnsi" w:cstheme="minorBidi"/>
           <w:color w:val="auto"/>
@@ -778,6 +835,7 @@
     <w:p>
       <w:pPr>
         <w:pStyle w:val="Nagwek1"/>
+        <w:jc w:val="both"/>
         <w:rPr>
           <w:rFonts w:asciiTheme="minorHAnsi" w:eastAsiaTheme="minorHAnsi" w:hAnsiTheme="minorHAnsi" w:cstheme="minorBidi"/>
           <w:color w:val="auto"/>
@@ -845,6 +903,7 @@
     <w:p>
       <w:pPr>
         <w:pStyle w:val="Nagwek1"/>
+        <w:jc w:val="both"/>
         <w:rPr>
           <w:rFonts w:asciiTheme="minorHAnsi" w:eastAsiaTheme="minorHAnsi" w:hAnsiTheme="minorHAnsi" w:cstheme="minorBidi"/>
           <w:color w:val="auto"/>
@@ -884,6 +943,7 @@
     <w:p>
       <w:pPr>
         <w:pStyle w:val="Nagwek1"/>
+        <w:jc w:val="both"/>
         <w:rPr>
           <w:rFonts w:asciiTheme="minorHAnsi" w:eastAsiaTheme="minorHAnsi" w:hAnsiTheme="minorHAnsi" w:cstheme="minorBidi"/>
           <w:color w:val="auto"/>
@@ -949,12 +1009,16 @@
     <w:p>
       <w:pPr>
         <w:pStyle w:val="Nagwek1"/>
+        <w:jc w:val="both"/>
       </w:pPr>
       <w:r>
         <w:t>Testowanie</w:t>
       </w:r>
     </w:p>
     <w:p>
+      <w:pPr>
+        <w:jc w:val="both"/>
+      </w:pPr>
       <w:r>
         <w:t xml:space="preserve">Testy </w:t>
       </w:r>
@@ -974,6 +1038,7 @@
           <w:ilvl w:val="0"/>
           <w:numId w:val="6"/>
         </w:numPr>
+        <w:jc w:val="both"/>
       </w:pPr>
       <w:r>
         <w:t>Samsung Galaxy s8</w:t>
@@ -1075,7 +1140,6 @@
       </w:pPr>
       <w:proofErr w:type="spellStart"/>
       <w:r>
-        <w:lastRenderedPageBreak/>
         <w:t>Iphone</w:t>
       </w:r>
       <w:proofErr w:type="spellEnd"/>
@@ -1092,6 +1156,7 @@
         <w:rPr>
           <w:noProof/>
         </w:rPr>
+        <w:lastRenderedPageBreak/>
         <w:drawing>
           <wp:inline distT="0" distB="0" distL="0" distR="0" wp14:anchorId="5835722C" wp14:editId="4CA8CFB1">
             <wp:extent cx="1923673" cy="4133850"/>
@@ -1287,18 +1352,18 @@
         </w:numPr>
       </w:pPr>
       <w:r>
+        <w:t>Systemy Desktopowe</w:t>
+      </w:r>
+    </w:p>
+    <w:p>
+      <w:pPr>
+        <w:ind w:left="360"/>
+      </w:pPr>
+      <w:r>
+        <w:rPr>
+          <w:noProof/>
+        </w:rPr>
         <w:lastRenderedPageBreak/>
-        <w:t>Systemy Desktopowe</w:t>
-      </w:r>
-    </w:p>
-    <w:p>
-      <w:pPr>
-        <w:ind w:left="360"/>
-      </w:pPr>
-      <w:r>
-        <w:rPr>
-          <w:noProof/>
-        </w:rPr>
         <w:drawing>
           <wp:inline distT="0" distB="0" distL="0" distR="0" wp14:anchorId="520036B3" wp14:editId="1247608B">
             <wp:extent cx="5760720" cy="2838450"/>
@@ -1424,6 +1489,7 @@
     <w:p>
       <w:pPr>
         <w:ind w:left="360"/>
+        <w:jc w:val="both"/>
       </w:pPr>
       <w:proofErr w:type="spellStart"/>
       <w:r>
@@ -1438,12 +1504,16 @@
     <w:p>
       <w:pPr>
         <w:pStyle w:val="Nagwek1"/>
+        <w:jc w:val="both"/>
       </w:pPr>
       <w:r>
         <w:t>Linki do Źródeł i Praw Autorskich</w:t>
       </w:r>
     </w:p>
     <w:p>
+      <w:pPr>
+        <w:jc w:val="both"/>
+      </w:pPr>
       <w:r>
         <w:t xml:space="preserve">Projekt </w:t>
       </w:r>
@@ -1463,6 +1533,7 @@
           <w:ilvl w:val="0"/>
           <w:numId w:val="4"/>
         </w:numPr>
+        <w:jc w:val="both"/>
       </w:pPr>
       <w:r>
         <w:t xml:space="preserve">Ikony: </w:t>
@@ -1483,6 +1554,7 @@
           <w:ilvl w:val="0"/>
           <w:numId w:val="4"/>
         </w:numPr>
+        <w:jc w:val="both"/>
       </w:pPr>
       <w:r>
         <w:t xml:space="preserve">Zdjęcia przykładowych drabinek: </w:t>
@@ -1521,10 +1593,15 @@
         <w:t xml:space="preserve"> </w:t>
       </w:r>
     </w:p>
-    <w:p/>
+    <w:p>
+      <w:pPr>
+        <w:jc w:val="both"/>
+      </w:pPr>
+    </w:p>
     <w:p>
       <w:pPr>
         <w:pStyle w:val="Nagwek1"/>
+        <w:jc w:val="both"/>
       </w:pPr>
       <w:r>
         <w:t>Raport SEO</w:t>
@@ -1573,6 +1650,9 @@
       </w:r>
     </w:p>
     <w:p>
+      <w:pPr>
+        <w:jc w:val="both"/>
+      </w:pPr>
       <w:r>
         <w:t>Wnioski z raportu są następujące:</w:t>
       </w:r>
@@ -1584,6 +1664,7 @@
           <w:ilvl w:val="0"/>
           <w:numId w:val="8"/>
         </w:numPr>
+        <w:jc w:val="both"/>
       </w:pPr>
       <w:r>
         <w:t xml:space="preserve">Należy zdefiniować media i </w:t>
@@ -1604,6 +1685,7 @@
           <w:ilvl w:val="0"/>
           <w:numId w:val="8"/>
         </w:numPr>
+        <w:jc w:val="both"/>
       </w:pPr>
       <w:r>
         <w:t xml:space="preserve">Dodać linki, być może </w:t>

</xml_diff>

<commit_message>
outputs info about turnament correctly
</commit_message>
<xml_diff>
--- a/doc/BracketCraft - docs htmlcss.DOCX
+++ b/doc/BracketCraft - docs htmlcss.DOCX
@@ -505,6 +505,19 @@
       <w:proofErr w:type="spellEnd"/>
       <w:r>
         <w:t xml:space="preserve"> powstał w odpowiedzi na narastającą potrzebę dostosowanego, łatwego w obsłudze narzędzia do organizacji turniejów sportowych, zarówno w amatorskich. Poniżej przedstawiono szczegółowy opis problemu i uzasadnienie stworzenia tego projektu.</w:t>
+      </w:r>
+    </w:p>
+    <w:p>
+      <w:pPr>
+        <w:jc w:val="both"/>
+      </w:pPr>
+    </w:p>
+    <w:p>
+      <w:pPr>
+        <w:jc w:val="both"/>
+      </w:pPr>
+      <w:r>
+        <w:t>*problem ma polegać na problemie wykonania strony</w:t>
       </w:r>
     </w:p>
     <w:p>
@@ -1132,6 +1145,12 @@
     </w:p>
     <w:p>
       <w:pPr>
+        <w:ind w:left="360"/>
+        <w:jc w:val="center"/>
+      </w:pPr>
+    </w:p>
+    <w:p>
+      <w:pPr>
         <w:pStyle w:val="Akapitzlist"/>
         <w:numPr>
           <w:ilvl w:val="0"/>
@@ -1140,6 +1159,7 @@
       </w:pPr>
       <w:proofErr w:type="spellStart"/>
       <w:r>
+        <w:lastRenderedPageBreak/>
         <w:t>Iphone</w:t>
       </w:r>
       <w:proofErr w:type="spellEnd"/>
@@ -1156,7 +1176,6 @@
         <w:rPr>
           <w:noProof/>
         </w:rPr>
-        <w:lastRenderedPageBreak/>
         <w:drawing>
           <wp:inline distT="0" distB="0" distL="0" distR="0" wp14:anchorId="5835722C" wp14:editId="4CA8CFB1">
             <wp:extent cx="1923673" cy="4133850"/>
@@ -1352,6 +1371,7 @@
         </w:numPr>
       </w:pPr>
       <w:r>
+        <w:lastRenderedPageBreak/>
         <w:t>Systemy Desktopowe</w:t>
       </w:r>
     </w:p>
@@ -1363,7 +1383,6 @@
         <w:rPr>
           <w:noProof/>
         </w:rPr>
-        <w:lastRenderedPageBreak/>
         <w:drawing>
           <wp:inline distT="0" distB="0" distL="0" distR="0" wp14:anchorId="520036B3" wp14:editId="1247608B">
             <wp:extent cx="5760720" cy="2838450"/>

</xml_diff>